<commit_message>
Improvements to functions and bar-plots
</commit_message>
<xml_diff>
--- a/basic-report.docx
+++ b/basic-report.docx
@@ -7,7 +7,7 @@
         <w:pStyle w:val="Title"/>
       </w:pPr>
       <w:r>
-        <w:t>Exploratory Data Analysis Report</w:t>
+        <w:t>Exploratory Data Analysis Report - Auto MPG Data Set</w:t>
       </w:r>
     </w:p>
     <w:p>
@@ -66,7 +66,16 @@
     </w:p>
     <w:p>
       <w:r>
-        <w:t>Mpg has 129 unique values. None of its values are missing.</w:t>
+        <w:rPr>
+          <w:i/>
+        </w:rPr>
+        <w:t>Mpg</w:t>
+      </w:r>
+      <w:r>
+        <w:t xml:space="preserve">  has 129 unique values. </w:t>
+      </w:r>
+      <w:r>
+        <w:t>None of its values are missing.</w:t>
       </w:r>
     </w:p>
     <w:p>
@@ -360,7 +369,16 @@
     </w:p>
     <w:p>
       <w:r>
-        <w:t>Cylinders has 5 unique values. None of its values are missing.</w:t>
+        <w:rPr>
+          <w:i/>
+        </w:rPr>
+        <w:t>Cylinders</w:t>
+      </w:r>
+      <w:r>
+        <w:t xml:space="preserve">  has 5 unique values. </w:t>
+      </w:r>
+      <w:r>
+        <w:t>None of its values are missing.</w:t>
       </w:r>
     </w:p>
     <w:p>
@@ -654,7 +672,16 @@
     </w:p>
     <w:p>
       <w:r>
-        <w:t>Displacement has 82 unique values. None of its values are missing.</w:t>
+        <w:rPr>
+          <w:i/>
+        </w:rPr>
+        <w:t>Displacement</w:t>
+      </w:r>
+      <w:r>
+        <w:t xml:space="preserve">  has 82 unique values. </w:t>
+      </w:r>
+      <w:r>
+        <w:t>None of its values are missing.</w:t>
       </w:r>
     </w:p>
     <w:p>
@@ -948,7 +975,16 @@
     </w:p>
     <w:p>
       <w:r>
-        <w:t>Horsepower has 93 unique values. 6 (1.51%) of its values are missing.</w:t>
+        <w:rPr>
+          <w:i/>
+        </w:rPr>
+        <w:t>Horsepower</w:t>
+      </w:r>
+      <w:r>
+        <w:t xml:space="preserve">  has 93 unique values. </w:t>
+      </w:r>
+      <w:r>
+        <w:t>6 (1.51%) of its values are missing.</w:t>
       </w:r>
     </w:p>
     <w:p>
@@ -1242,7 +1278,16 @@
     </w:p>
     <w:p>
       <w:r>
-        <w:t>Weight has 351 unique values. None of its values are missing.</w:t>
+        <w:rPr>
+          <w:i/>
+        </w:rPr>
+        <w:t>Weight</w:t>
+      </w:r>
+      <w:r>
+        <w:t xml:space="preserve">  has 351 unique values. </w:t>
+      </w:r>
+      <w:r>
+        <w:t>None of its values are missing.</w:t>
       </w:r>
     </w:p>
     <w:p>
@@ -1536,7 +1581,16 @@
     </w:p>
     <w:p>
       <w:r>
-        <w:t>Acceleration has 95 unique values. None of its values are missing.</w:t>
+        <w:rPr>
+          <w:i/>
+        </w:rPr>
+        <w:t>Acceleration</w:t>
+      </w:r>
+      <w:r>
+        <w:t xml:space="preserve">  has 95 unique values. </w:t>
+      </w:r>
+      <w:r>
+        <w:t>None of its values are missing.</w:t>
       </w:r>
     </w:p>
     <w:p>
@@ -1830,7 +1884,16 @@
     </w:p>
     <w:p>
       <w:r>
-        <w:t>Model_year has 13 unique values. None of its values are missing.</w:t>
+        <w:rPr>
+          <w:i/>
+        </w:rPr>
+        <w:t>Model_year</w:t>
+      </w:r>
+      <w:r>
+        <w:t xml:space="preserve">  has 13 unique values. </w:t>
+      </w:r>
+      <w:r>
+        <w:t>None of its values are missing.</w:t>
       </w:r>
     </w:p>
     <w:p>
@@ -2124,7 +2187,16 @@
     </w:p>
     <w:p>
       <w:r>
-        <w:t>Origin has 3 unique values. None of its values are missing.</w:t>
+        <w:rPr>
+          <w:i/>
+        </w:rPr>
+        <w:t>Origin</w:t>
+      </w:r>
+      <w:r>
+        <w:t xml:space="preserve">  has 3 unique values. </w:t>
+      </w:r>
+      <w:r>
+        <w:t>None of its values are missing.</w:t>
       </w:r>
     </w:p>
     <w:p>
@@ -2350,7 +2422,16 @@
     </w:p>
     <w:p>
       <w:r>
-        <w:t>Name has 305 unique values. None of its values are missing.</w:t>
+        <w:rPr>
+          <w:i/>
+        </w:rPr>
+        <w:t>Name</w:t>
+      </w:r>
+      <w:r>
+        <w:t xml:space="preserve">  has 305 unique values. </w:t>
+      </w:r>
+      <w:r>
+        <w:t>None of its values are missing.</w:t>
       </w:r>
     </w:p>
     <w:p>
@@ -2486,28 +2567,6 @@
           </w:tcPr>
           <w:p>
             <w:r>
-              <w:t>toyota corolla</w:t>
-            </w:r>
-          </w:p>
-        </w:tc>
-        <w:tc>
-          <w:tcPr>
-            <w:tcW w:type="dxa" w:w="4320"/>
-          </w:tcPr>
-          <w:p>
-            <w:r>
-              <w:t>5 (1.26%)</w:t>
-            </w:r>
-          </w:p>
-        </w:tc>
-      </w:tr>
-      <w:tr>
-        <w:tc>
-          <w:tcPr>
-            <w:tcW w:type="dxa" w:w="4320"/>
-          </w:tcPr>
-          <w:p>
-            <w:r>
               <w:t>amc matador</w:t>
             </w:r>
           </w:p>
@@ -2552,7 +2611,29 @@
           </w:tcPr>
           <w:p>
             <w:r>
-              <w:t>chevrolet chevette</w:t>
+              <w:t>toyota corolla</w:t>
+            </w:r>
+          </w:p>
+        </w:tc>
+        <w:tc>
+          <w:tcPr>
+            <w:tcW w:type="dxa" w:w="4320"/>
+          </w:tcPr>
+          <w:p>
+            <w:r>
+              <w:t>5 (1.26%)</w:t>
+            </w:r>
+          </w:p>
+        </w:tc>
+      </w:tr>
+      <w:tr>
+        <w:tc>
+          <w:tcPr>
+            <w:tcW w:type="dxa" w:w="4320"/>
+          </w:tcPr>
+          <w:p>
+            <w:r>
+              <w:t>peugeot 504</w:t>
             </w:r>
           </w:p>
         </w:tc>
@@ -2671,7 +2752,24 @@
     <w:p>
       <w:r>
         <w:br/>
-        <w:t>Mpg and Cylinders have strong negative correlation (-0.78).</w:t>
+      </w:r>
+      <w:r>
+        <w:rPr>
+          <w:i/>
+        </w:rPr>
+        <w:t>Mpg</w:t>
+      </w:r>
+      <w:r>
+        <w:t xml:space="preserve">  and </w:t>
+      </w:r>
+      <w:r>
+        <w:rPr>
+          <w:i/>
+        </w:rPr>
+        <w:t>Cylinders</w:t>
+      </w:r>
+      <w:r>
+        <w:t xml:space="preserve">  have strong negative correlation (-0.78).</w:t>
       </w:r>
     </w:p>
     <w:p>
@@ -2722,7 +2820,24 @@
     <w:p>
       <w:r>
         <w:br/>
-        <w:t>Mpg and Displacement have strong negative correlation (-0.80).</w:t>
+      </w:r>
+      <w:r>
+        <w:rPr>
+          <w:i/>
+        </w:rPr>
+        <w:t>Mpg</w:t>
+      </w:r>
+      <w:r>
+        <w:t xml:space="preserve">  and </w:t>
+      </w:r>
+      <w:r>
+        <w:rPr>
+          <w:i/>
+        </w:rPr>
+        <w:t>Displacement</w:t>
+      </w:r>
+      <w:r>
+        <w:t xml:space="preserve">  have strong negative correlation (-0.80).</w:t>
       </w:r>
     </w:p>
     <w:p>
@@ -2773,7 +2888,24 @@
     <w:p>
       <w:r>
         <w:br/>
-        <w:t>Mpg and Horsepower have strong negative correlation (-0.78).</w:t>
+      </w:r>
+      <w:r>
+        <w:rPr>
+          <w:i/>
+        </w:rPr>
+        <w:t>Mpg</w:t>
+      </w:r>
+      <w:r>
+        <w:t xml:space="preserve">  and </w:t>
+      </w:r>
+      <w:r>
+        <w:rPr>
+          <w:i/>
+        </w:rPr>
+        <w:t>Horsepower</w:t>
+      </w:r>
+      <w:r>
+        <w:t xml:space="preserve">  have strong negative correlation (-0.78).</w:t>
       </w:r>
     </w:p>
     <w:p>
@@ -2824,7 +2956,24 @@
     <w:p>
       <w:r>
         <w:br/>
-        <w:t>Mpg and Weight have strong negative correlation (-0.83).</w:t>
+      </w:r>
+      <w:r>
+        <w:rPr>
+          <w:i/>
+        </w:rPr>
+        <w:t>Mpg</w:t>
+      </w:r>
+      <w:r>
+        <w:t xml:space="preserve">  and </w:t>
+      </w:r>
+      <w:r>
+        <w:rPr>
+          <w:i/>
+        </w:rPr>
+        <w:t>Weight</w:t>
+      </w:r>
+      <w:r>
+        <w:t xml:space="preserve">  have strong negative correlation (-0.83).</w:t>
       </w:r>
     </w:p>
     <w:p>
@@ -2875,7 +3024,24 @@
     <w:p>
       <w:r>
         <w:br/>
-        <w:t>Mpg and Acceleration have weak positive correlation (0.42).</w:t>
+      </w:r>
+      <w:r>
+        <w:rPr>
+          <w:i/>
+        </w:rPr>
+        <w:t>Mpg</w:t>
+      </w:r>
+      <w:r>
+        <w:t xml:space="preserve">  and </w:t>
+      </w:r>
+      <w:r>
+        <w:rPr>
+          <w:i/>
+        </w:rPr>
+        <w:t>Acceleration</w:t>
+      </w:r>
+      <w:r>
+        <w:t xml:space="preserve">  have weak positive correlation (0.42).</w:t>
       </w:r>
     </w:p>
     <w:p>
@@ -2926,7 +3092,24 @@
     <w:p>
       <w:r>
         <w:br/>
-        <w:t>Mpg and Model_year have moderate positive correlation (0.58).</w:t>
+      </w:r>
+      <w:r>
+        <w:rPr>
+          <w:i/>
+        </w:rPr>
+        <w:t>Mpg</w:t>
+      </w:r>
+      <w:r>
+        <w:t xml:space="preserve">  and </w:t>
+      </w:r>
+      <w:r>
+        <w:rPr>
+          <w:i/>
+        </w:rPr>
+        <w:t>Model_year</w:t>
+      </w:r>
+      <w:r>
+        <w:t xml:space="preserve">  have moderate positive correlation (0.58).</w:t>
       </w:r>
     </w:p>
     <w:p>
@@ -2977,7 +3160,24 @@
     <w:p>
       <w:r>
         <w:br/>
-        <w:t>Cylinders and Displacement have very strong positive correlation (0.95).</w:t>
+      </w:r>
+      <w:r>
+        <w:rPr>
+          <w:i/>
+        </w:rPr>
+        <w:t>Cylinders</w:t>
+      </w:r>
+      <w:r>
+        <w:t xml:space="preserve">  and </w:t>
+      </w:r>
+      <w:r>
+        <w:rPr>
+          <w:i/>
+        </w:rPr>
+        <w:t>Displacement</w:t>
+      </w:r>
+      <w:r>
+        <w:t xml:space="preserve">  have very strong positive correlation (0.95).</w:t>
       </w:r>
     </w:p>
     <w:p>
@@ -3028,7 +3228,24 @@
     <w:p>
       <w:r>
         <w:br/>
-        <w:t>Cylinders and Horsepower have strong positive correlation (0.84).</w:t>
+      </w:r>
+      <w:r>
+        <w:rPr>
+          <w:i/>
+        </w:rPr>
+        <w:t>Cylinders</w:t>
+      </w:r>
+      <w:r>
+        <w:t xml:space="preserve">  and </w:t>
+      </w:r>
+      <w:r>
+        <w:rPr>
+          <w:i/>
+        </w:rPr>
+        <w:t>Horsepower</w:t>
+      </w:r>
+      <w:r>
+        <w:t xml:space="preserve">  have strong positive correlation (0.84).</w:t>
       </w:r>
     </w:p>
     <w:p>
@@ -3079,7 +3296,24 @@
     <w:p>
       <w:r>
         <w:br/>
-        <w:t>Cylinders and Weight have strong positive correlation (0.90).</w:t>
+      </w:r>
+      <w:r>
+        <w:rPr>
+          <w:i/>
+        </w:rPr>
+        <w:t>Cylinders</w:t>
+      </w:r>
+      <w:r>
+        <w:t xml:space="preserve">  and </w:t>
+      </w:r>
+      <w:r>
+        <w:rPr>
+          <w:i/>
+        </w:rPr>
+        <w:t>Weight</w:t>
+      </w:r>
+      <w:r>
+        <w:t xml:space="preserve">  have strong positive correlation (0.90).</w:t>
       </w:r>
     </w:p>
     <w:p>
@@ -3130,7 +3364,24 @@
     <w:p>
       <w:r>
         <w:br/>
-        <w:t>Cylinders and Acceleration have moderate negative correlation (-0.51).</w:t>
+      </w:r>
+      <w:r>
+        <w:rPr>
+          <w:i/>
+        </w:rPr>
+        <w:t>Cylinders</w:t>
+      </w:r>
+      <w:r>
+        <w:t xml:space="preserve">  and </w:t>
+      </w:r>
+      <w:r>
+        <w:rPr>
+          <w:i/>
+        </w:rPr>
+        <w:t>Acceleration</w:t>
+      </w:r>
+      <w:r>
+        <w:t xml:space="preserve">  have moderate negative correlation (-0.51).</w:t>
       </w:r>
     </w:p>
     <w:p>
@@ -3181,7 +3432,24 @@
     <w:p>
       <w:r>
         <w:br/>
-        <w:t>Cylinders and Model_year have weak negative correlation (-0.35).</w:t>
+      </w:r>
+      <w:r>
+        <w:rPr>
+          <w:i/>
+        </w:rPr>
+        <w:t>Cylinders</w:t>
+      </w:r>
+      <w:r>
+        <w:t xml:space="preserve">  and </w:t>
+      </w:r>
+      <w:r>
+        <w:rPr>
+          <w:i/>
+        </w:rPr>
+        <w:t>Model_year</w:t>
+      </w:r>
+      <w:r>
+        <w:t xml:space="preserve">  have weak negative correlation (-0.35).</w:t>
       </w:r>
     </w:p>
     <w:p>
@@ -3232,7 +3500,24 @@
     <w:p>
       <w:r>
         <w:br/>
-        <w:t>Displacement and Horsepower have strong positive correlation (0.90).</w:t>
+      </w:r>
+      <w:r>
+        <w:rPr>
+          <w:i/>
+        </w:rPr>
+        <w:t>Displacement</w:t>
+      </w:r>
+      <w:r>
+        <w:t xml:space="preserve">  and </w:t>
+      </w:r>
+      <w:r>
+        <w:rPr>
+          <w:i/>
+        </w:rPr>
+        <w:t>Horsepower</w:t>
+      </w:r>
+      <w:r>
+        <w:t xml:space="preserve">  have strong positive correlation (0.90).</w:t>
       </w:r>
     </w:p>
     <w:p>
@@ -3283,7 +3568,24 @@
     <w:p>
       <w:r>
         <w:br/>
-        <w:t>Displacement and Weight have very strong positive correlation (0.93).</w:t>
+      </w:r>
+      <w:r>
+        <w:rPr>
+          <w:i/>
+        </w:rPr>
+        <w:t>Displacement</w:t>
+      </w:r>
+      <w:r>
+        <w:t xml:space="preserve">  and </w:t>
+      </w:r>
+      <w:r>
+        <w:rPr>
+          <w:i/>
+        </w:rPr>
+        <w:t>Weight</w:t>
+      </w:r>
+      <w:r>
+        <w:t xml:space="preserve">  have very strong positive correlation (0.93).</w:t>
       </w:r>
     </w:p>
     <w:p>
@@ -3334,7 +3636,24 @@
     <w:p>
       <w:r>
         <w:br/>
-        <w:t>Displacement and Acceleration have moderate negative correlation (-0.54).</w:t>
+      </w:r>
+      <w:r>
+        <w:rPr>
+          <w:i/>
+        </w:rPr>
+        <w:t>Displacement</w:t>
+      </w:r>
+      <w:r>
+        <w:t xml:space="preserve">  and </w:t>
+      </w:r>
+      <w:r>
+        <w:rPr>
+          <w:i/>
+        </w:rPr>
+        <w:t>Acceleration</w:t>
+      </w:r>
+      <w:r>
+        <w:t xml:space="preserve">  have moderate negative correlation (-0.54).</w:t>
       </w:r>
     </w:p>
     <w:p>
@@ -3385,7 +3704,24 @@
     <w:p>
       <w:r>
         <w:br/>
-        <w:t>Displacement and Model_year have weak negative correlation (-0.37).</w:t>
+      </w:r>
+      <w:r>
+        <w:rPr>
+          <w:i/>
+        </w:rPr>
+        <w:t>Displacement</w:t>
+      </w:r>
+      <w:r>
+        <w:t xml:space="preserve">  and </w:t>
+      </w:r>
+      <w:r>
+        <w:rPr>
+          <w:i/>
+        </w:rPr>
+        <w:t>Model_year</w:t>
+      </w:r>
+      <w:r>
+        <w:t xml:space="preserve">  have weak negative correlation (-0.37).</w:t>
       </w:r>
     </w:p>
     <w:p>
@@ -3436,7 +3772,24 @@
     <w:p>
       <w:r>
         <w:br/>
-        <w:t>Horsepower and Weight have strong positive correlation (0.86).</w:t>
+      </w:r>
+      <w:r>
+        <w:rPr>
+          <w:i/>
+        </w:rPr>
+        <w:t>Horsepower</w:t>
+      </w:r>
+      <w:r>
+        <w:t xml:space="preserve">  and </w:t>
+      </w:r>
+      <w:r>
+        <w:rPr>
+          <w:i/>
+        </w:rPr>
+        <w:t>Weight</w:t>
+      </w:r>
+      <w:r>
+        <w:t xml:space="preserve">  have strong positive correlation (0.86).</w:t>
       </w:r>
     </w:p>
     <w:p>
@@ -3487,7 +3840,24 @@
     <w:p>
       <w:r>
         <w:br/>
-        <w:t>Horsepower and Acceleration have moderate negative correlation (-0.69).</w:t>
+      </w:r>
+      <w:r>
+        <w:rPr>
+          <w:i/>
+        </w:rPr>
+        <w:t>Horsepower</w:t>
+      </w:r>
+      <w:r>
+        <w:t xml:space="preserve">  and </w:t>
+      </w:r>
+      <w:r>
+        <w:rPr>
+          <w:i/>
+        </w:rPr>
+        <w:t>Acceleration</w:t>
+      </w:r>
+      <w:r>
+        <w:t xml:space="preserve">  have moderate negative correlation (-0.69).</w:t>
       </w:r>
     </w:p>
     <w:p>
@@ -3538,7 +3908,24 @@
     <w:p>
       <w:r>
         <w:br/>
-        <w:t>Horsepower and Model_year have weak negative correlation (-0.42).</w:t>
+      </w:r>
+      <w:r>
+        <w:rPr>
+          <w:i/>
+        </w:rPr>
+        <w:t>Horsepower</w:t>
+      </w:r>
+      <w:r>
+        <w:t xml:space="preserve">  and </w:t>
+      </w:r>
+      <w:r>
+        <w:rPr>
+          <w:i/>
+        </w:rPr>
+        <w:t>Model_year</w:t>
+      </w:r>
+      <w:r>
+        <w:t xml:space="preserve">  have weak negative correlation (-0.42).</w:t>
       </w:r>
     </w:p>
     <w:p>
@@ -3589,7 +3976,24 @@
     <w:p>
       <w:r>
         <w:br/>
-        <w:t>Weight and Acceleration have weak negative correlation (-0.42).</w:t>
+      </w:r>
+      <w:r>
+        <w:rPr>
+          <w:i/>
+        </w:rPr>
+        <w:t>Weight</w:t>
+      </w:r>
+      <w:r>
+        <w:t xml:space="preserve">  and </w:t>
+      </w:r>
+      <w:r>
+        <w:rPr>
+          <w:i/>
+        </w:rPr>
+        <w:t>Acceleration</w:t>
+      </w:r>
+      <w:r>
+        <w:t xml:space="preserve">  have weak negative correlation (-0.42).</w:t>
       </w:r>
     </w:p>
     <w:p>
@@ -3640,7 +4044,24 @@
     <w:p>
       <w:r>
         <w:br/>
-        <w:t>Weight and Model_year have weak negative correlation (-0.31).</w:t>
+      </w:r>
+      <w:r>
+        <w:rPr>
+          <w:i/>
+        </w:rPr>
+        <w:t>Weight</w:t>
+      </w:r>
+      <w:r>
+        <w:t xml:space="preserve">  and </w:t>
+      </w:r>
+      <w:r>
+        <w:rPr>
+          <w:i/>
+        </w:rPr>
+        <w:t>Model_year</w:t>
+      </w:r>
+      <w:r>
+        <w:t xml:space="preserve">  have weak negative correlation (-0.31).</w:t>
       </w:r>
     </w:p>
     <w:p>
@@ -3691,7 +4112,24 @@
     <w:p>
       <w:r>
         <w:br/>
-        <w:t>Acceleration and Model_year have very weak positive correlation (0.29).</w:t>
+      </w:r>
+      <w:r>
+        <w:rPr>
+          <w:i/>
+        </w:rPr>
+        <w:t>Acceleration</w:t>
+      </w:r>
+      <w:r>
+        <w:t xml:space="preserve">  and </w:t>
+      </w:r>
+      <w:r>
+        <w:rPr>
+          <w:i/>
+        </w:rPr>
+        <w:t>Model_year</w:t>
+      </w:r>
+      <w:r>
+        <w:t xml:space="preserve">  have very weak positive correlation (0.29).</w:t>
       </w:r>
     </w:p>
     <w:p>

</xml_diff>